<commit_message>
BEFORE Risk Assessment finished
</commit_message>
<xml_diff>
--- a/Admin/Risk Assessment.before.docx
+++ b/Admin/Risk Assessment.before.docx
@@ -279,11 +279,11 @@
       <w:tblGrid>
         <w:gridCol w:w="704"/>
         <w:gridCol w:w="1276"/>
-        <w:gridCol w:w="1417"/>
-        <w:gridCol w:w="2268"/>
-        <w:gridCol w:w="1134"/>
-        <w:gridCol w:w="1134"/>
-        <w:gridCol w:w="1985"/>
+        <w:gridCol w:w="1318"/>
+        <w:gridCol w:w="2084"/>
+        <w:gridCol w:w="1126"/>
+        <w:gridCol w:w="1284"/>
+        <w:gridCol w:w="2302"/>
         <w:gridCol w:w="1984"/>
         <w:gridCol w:w="1863"/>
       </w:tblGrid>
@@ -344,7 +344,7 @@
         </w:tc>
         <w:tc>
           <w:tcPr>
-            <w:tcW w:w="1417" w:type="dxa"/>
+            <w:tcW w:w="1318" w:type="dxa"/>
           </w:tcPr>
           <w:p>
             <w:pPr>
@@ -371,7 +371,7 @@
         </w:tc>
         <w:tc>
           <w:tcPr>
-            <w:tcW w:w="2268" w:type="dxa"/>
+            <w:tcW w:w="2084" w:type="dxa"/>
           </w:tcPr>
           <w:p>
             <w:pPr>
@@ -398,7 +398,7 @@
         </w:tc>
         <w:tc>
           <w:tcPr>
-            <w:tcW w:w="1134" w:type="dxa"/>
+            <w:tcW w:w="1126" w:type="dxa"/>
           </w:tcPr>
           <w:p>
             <w:pPr>
@@ -425,7 +425,7 @@
         </w:tc>
         <w:tc>
           <w:tcPr>
-            <w:tcW w:w="1134" w:type="dxa"/>
+            <w:tcW w:w="1284" w:type="dxa"/>
           </w:tcPr>
           <w:p>
             <w:pPr>
@@ -452,7 +452,7 @@
         </w:tc>
         <w:tc>
           <w:tcPr>
-            <w:tcW w:w="1985" w:type="dxa"/>
+            <w:tcW w:w="2302" w:type="dxa"/>
           </w:tcPr>
           <w:p>
             <w:pPr>
@@ -587,7 +587,7 @@
         </w:tc>
         <w:tc>
           <w:tcPr>
-            <w:tcW w:w="1417" w:type="dxa"/>
+            <w:tcW w:w="1318" w:type="dxa"/>
           </w:tcPr>
           <w:p>
             <w:pPr>
@@ -608,7 +608,7 @@
         </w:tc>
         <w:tc>
           <w:tcPr>
-            <w:tcW w:w="2268" w:type="dxa"/>
+            <w:tcW w:w="2084" w:type="dxa"/>
           </w:tcPr>
           <w:p>
             <w:pPr>
@@ -643,7 +643,7 @@
         </w:tc>
         <w:tc>
           <w:tcPr>
-            <w:tcW w:w="1134" w:type="dxa"/>
+            <w:tcW w:w="1126" w:type="dxa"/>
             <w:shd w:val="clear" w:color="auto" w:fill="FFFFFF" w:themeFill="background1"/>
           </w:tcPr>
           <w:p>
@@ -689,7 +689,7 @@
         </w:tc>
         <w:tc>
           <w:tcPr>
-            <w:tcW w:w="1134" w:type="dxa"/>
+            <w:tcW w:w="1284" w:type="dxa"/>
             <w:shd w:val="clear" w:color="auto" w:fill="FFFFFF" w:themeFill="background1"/>
           </w:tcPr>
           <w:p>
@@ -737,7 +737,7 @@
         </w:tc>
         <w:tc>
           <w:tcPr>
-            <w:tcW w:w="1985" w:type="dxa"/>
+            <w:tcW w:w="2302" w:type="dxa"/>
           </w:tcPr>
           <w:p>
             <w:pPr>
@@ -886,7 +886,7 @@
         </w:tc>
         <w:tc>
           <w:tcPr>
-            <w:tcW w:w="1417" w:type="dxa"/>
+            <w:tcW w:w="1318" w:type="dxa"/>
           </w:tcPr>
           <w:p>
             <w:pPr>
@@ -906,7 +906,7 @@
         </w:tc>
         <w:tc>
           <w:tcPr>
-            <w:tcW w:w="2268" w:type="dxa"/>
+            <w:tcW w:w="2084" w:type="dxa"/>
           </w:tcPr>
           <w:p>
             <w:pPr>
@@ -926,7 +926,7 @@
         </w:tc>
         <w:tc>
           <w:tcPr>
-            <w:tcW w:w="1134" w:type="dxa"/>
+            <w:tcW w:w="1126" w:type="dxa"/>
           </w:tcPr>
           <w:p>
             <w:pPr>
@@ -964,7 +964,7 @@
         </w:tc>
         <w:tc>
           <w:tcPr>
-            <w:tcW w:w="1134" w:type="dxa"/>
+            <w:tcW w:w="1284" w:type="dxa"/>
           </w:tcPr>
           <w:p>
             <w:pPr>
@@ -1002,7 +1002,7 @@
         </w:tc>
         <w:tc>
           <w:tcPr>
-            <w:tcW w:w="1985" w:type="dxa"/>
+            <w:tcW w:w="2302" w:type="dxa"/>
           </w:tcPr>
           <w:p>
             <w:pPr>
@@ -1056,7 +1056,14 @@
                 <w:sz w:val="16"/>
                 <w:szCs w:val="16"/>
               </w:rPr>
-              <w:t>Regularly committing my work using Git Bash</w:t>
+              <w:t>Regularly committing</w:t>
+            </w:r>
+            <w:r>
+              <w:rPr>
+                <w:sz w:val="16"/>
+                <w:szCs w:val="16"/>
+              </w:rPr>
+              <w:t xml:space="preserve"> any changes in files to GitHub so that the team always has a working line of code to use.</w:t>
             </w:r>
           </w:p>
         </w:tc>
@@ -1113,7 +1120,7 @@
         </w:tc>
         <w:tc>
           <w:tcPr>
-            <w:tcW w:w="1417" w:type="dxa"/>
+            <w:tcW w:w="1318" w:type="dxa"/>
           </w:tcPr>
           <w:p>
             <w:pPr>
@@ -1133,7 +1140,7 @@
         </w:tc>
         <w:tc>
           <w:tcPr>
-            <w:tcW w:w="2268" w:type="dxa"/>
+            <w:tcW w:w="2084" w:type="dxa"/>
           </w:tcPr>
           <w:p>
             <w:pPr>
@@ -1153,7 +1160,7 @@
         </w:tc>
         <w:tc>
           <w:tcPr>
-            <w:tcW w:w="1134" w:type="dxa"/>
+            <w:tcW w:w="1126" w:type="dxa"/>
           </w:tcPr>
           <w:p>
             <w:pPr>
@@ -1204,7 +1211,7 @@
         </w:tc>
         <w:tc>
           <w:tcPr>
-            <w:tcW w:w="1134" w:type="dxa"/>
+            <w:tcW w:w="1284" w:type="dxa"/>
           </w:tcPr>
           <w:p>
             <w:pPr>
@@ -1255,7 +1262,7 @@
         </w:tc>
         <w:tc>
           <w:tcPr>
-            <w:tcW w:w="1985" w:type="dxa"/>
+            <w:tcW w:w="2302" w:type="dxa"/>
           </w:tcPr>
           <w:p>
             <w:pPr>
@@ -1309,7 +1316,63 @@
                 <w:sz w:val="16"/>
                 <w:szCs w:val="16"/>
               </w:rPr>
-              <w:t>Similarly, to ‘Acts of God’ ensuring that I am making regular commits of the work.</w:t>
+              <w:t>Similarly, to ‘Acts of God’</w:t>
+            </w:r>
+            <w:r>
+              <w:rPr>
+                <w:sz w:val="16"/>
+                <w:szCs w:val="16"/>
+              </w:rPr>
+              <w:t>,</w:t>
+            </w:r>
+            <w:r>
+              <w:rPr>
+                <w:sz w:val="16"/>
+                <w:szCs w:val="16"/>
+              </w:rPr>
+              <w:t xml:space="preserve"> making </w:t>
+            </w:r>
+            <w:r>
+              <w:rPr>
+                <w:sz w:val="16"/>
+                <w:szCs w:val="16"/>
+              </w:rPr>
+              <w:t xml:space="preserve">sure that we are </w:t>
+            </w:r>
+            <w:r>
+              <w:rPr>
+                <w:sz w:val="16"/>
+                <w:szCs w:val="16"/>
+              </w:rPr>
+              <w:t>regularly committing</w:t>
+            </w:r>
+            <w:r>
+              <w:rPr>
+                <w:sz w:val="16"/>
+                <w:szCs w:val="16"/>
+              </w:rPr>
+              <w:t xml:space="preserve"> </w:t>
+            </w:r>
+            <w:r>
+              <w:rPr>
+                <w:sz w:val="16"/>
+                <w:szCs w:val="16"/>
+              </w:rPr>
+              <w:t>o</w:t>
+            </w:r>
+            <w:r>
+              <w:rPr>
+                <w:sz w:val="16"/>
+                <w:szCs w:val="16"/>
+              </w:rPr>
+              <w:t xml:space="preserve">ur </w:t>
+            </w:r>
+            <w:r>
+              <w:rPr>
+                <w:sz w:val="16"/>
+                <w:szCs w:val="16"/>
+              </w:rPr>
+              <w:t>work.</w:t>
             </w:r>
           </w:p>
         </w:tc>
@@ -1373,7 +1436,7 @@
         </w:tc>
         <w:tc>
           <w:tcPr>
-            <w:tcW w:w="1417" w:type="dxa"/>
+            <w:tcW w:w="1318" w:type="dxa"/>
           </w:tcPr>
           <w:p>
             <w:pPr>
@@ -1407,40 +1470,29 @@
         </w:tc>
         <w:tc>
           <w:tcPr>
-            <w:tcW w:w="2268" w:type="dxa"/>
-          </w:tcPr>
-          <w:p>
-            <w:pPr>
-              <w:pStyle w:val="NoSpacing"/>
-              <w:rPr>
-                <w:sz w:val="16"/>
-                <w:szCs w:val="16"/>
-              </w:rPr>
-            </w:pPr>
-            <w:r>
-              <w:rPr>
-                <w:sz w:val="16"/>
-                <w:szCs w:val="16"/>
-              </w:rPr>
-              <w:t>Sister works within a retail environment</w:t>
-            </w:r>
-          </w:p>
-        </w:tc>
-        <w:tc>
-          <w:tcPr>
-            <w:tcW w:w="1134" w:type="dxa"/>
-          </w:tcPr>
-          <w:p>
-            <w:pPr>
-              <w:pStyle w:val="NoSpacing"/>
-              <w:rPr>
-                <w:b/>
-                <w:bCs/>
-                <w:sz w:val="16"/>
-                <w:szCs w:val="16"/>
-              </w:rPr>
-            </w:pPr>
-          </w:p>
+            <w:tcW w:w="2084" w:type="dxa"/>
+          </w:tcPr>
+          <w:p>
+            <w:pPr>
+              <w:pStyle w:val="NoSpacing"/>
+              <w:rPr>
+                <w:sz w:val="16"/>
+                <w:szCs w:val="16"/>
+              </w:rPr>
+            </w:pPr>
+            <w:r>
+              <w:rPr>
+                <w:sz w:val="16"/>
+                <w:szCs w:val="16"/>
+              </w:rPr>
+              <w:t xml:space="preserve">With friends/ family working as essential retailers the risk that the virus imposes on some/all colleagues is quite high. </w:t>
+            </w:r>
+          </w:p>
+        </w:tc>
+        <w:tc>
+          <w:tcPr>
+            <w:tcW w:w="1126" w:type="dxa"/>
+          </w:tcPr>
           <w:p>
             <w:pPr>
               <w:pStyle w:val="NoSpacing"/>
@@ -1488,19 +1540,8 @@
         </w:tc>
         <w:tc>
           <w:tcPr>
-            <w:tcW w:w="1134" w:type="dxa"/>
-          </w:tcPr>
-          <w:p>
-            <w:pPr>
-              <w:pStyle w:val="NoSpacing"/>
-              <w:rPr>
-                <w:b/>
-                <w:bCs/>
-                <w:sz w:val="16"/>
-                <w:szCs w:val="16"/>
-              </w:rPr>
-            </w:pPr>
-          </w:p>
+            <w:tcW w:w="1284" w:type="dxa"/>
+          </w:tcPr>
           <w:p>
             <w:pPr>
               <w:pStyle w:val="NoSpacing"/>
@@ -1548,22 +1589,29 @@
         </w:tc>
         <w:tc>
           <w:tcPr>
-            <w:tcW w:w="1985" w:type="dxa"/>
-          </w:tcPr>
-          <w:p>
-            <w:pPr>
-              <w:pStyle w:val="NoSpacing"/>
-              <w:rPr>
-                <w:sz w:val="16"/>
-                <w:szCs w:val="16"/>
-              </w:rPr>
-            </w:pPr>
-            <w:r>
-              <w:rPr>
-                <w:sz w:val="16"/>
-                <w:szCs w:val="16"/>
-              </w:rPr>
-              <w:t>Depending on the strain that the virus puts on my body</w:t>
+            <w:tcW w:w="2302" w:type="dxa"/>
+          </w:tcPr>
+          <w:p>
+            <w:pPr>
+              <w:pStyle w:val="NoSpacing"/>
+              <w:rPr>
+                <w:sz w:val="16"/>
+                <w:szCs w:val="16"/>
+              </w:rPr>
+            </w:pPr>
+            <w:r>
+              <w:rPr>
+                <w:sz w:val="16"/>
+                <w:szCs w:val="16"/>
+              </w:rPr>
+              <w:t>Depending on the strain that the virus puts o</w:t>
+            </w:r>
+            <w:r>
+              <w:rPr>
+                <w:sz w:val="16"/>
+                <w:szCs w:val="16"/>
+              </w:rPr>
+              <w:t>n each person</w:t>
             </w:r>
           </w:p>
         </w:tc>
@@ -1605,7 +1653,14 @@
                 <w:sz w:val="16"/>
                 <w:szCs w:val="16"/>
               </w:rPr>
-              <w:t>Ensuring that I am maintaining the Governments recommendations on maintaining lockdown and tier restrictions</w:t>
+              <w:t>M</w:t>
+            </w:r>
+            <w:r>
+              <w:rPr>
+                <w:sz w:val="16"/>
+                <w:szCs w:val="16"/>
+              </w:rPr>
+              <w:t>aintaining the Governments recommendations on maintaining lockdown and tier restrictions</w:t>
             </w:r>
           </w:p>
         </w:tc>
@@ -1662,7 +1717,7 @@
         </w:tc>
         <w:tc>
           <w:tcPr>
-            <w:tcW w:w="1417" w:type="dxa"/>
+            <w:tcW w:w="1318" w:type="dxa"/>
           </w:tcPr>
           <w:p>
             <w:pPr>
@@ -1683,7 +1738,7 @@
         </w:tc>
         <w:tc>
           <w:tcPr>
-            <w:tcW w:w="2268" w:type="dxa"/>
+            <w:tcW w:w="2084" w:type="dxa"/>
           </w:tcPr>
           <w:p>
             <w:pPr>
@@ -1704,7 +1759,7 @@
         </w:tc>
         <w:tc>
           <w:tcPr>
-            <w:tcW w:w="1134" w:type="dxa"/>
+            <w:tcW w:w="1126" w:type="dxa"/>
           </w:tcPr>
           <w:p>
             <w:pPr>
@@ -1756,7 +1811,7 @@
         </w:tc>
         <w:tc>
           <w:tcPr>
-            <w:tcW w:w="1134" w:type="dxa"/>
+            <w:tcW w:w="1284" w:type="dxa"/>
           </w:tcPr>
           <w:p>
             <w:pPr>
@@ -1808,7 +1863,7 @@
         </w:tc>
         <w:tc>
           <w:tcPr>
-            <w:tcW w:w="1985" w:type="dxa"/>
+            <w:tcW w:w="2302" w:type="dxa"/>
           </w:tcPr>
           <w:p>
             <w:pPr>
@@ -1921,7 +1976,7 @@
         </w:tc>
         <w:tc>
           <w:tcPr>
-            <w:tcW w:w="1417" w:type="dxa"/>
+            <w:tcW w:w="1318" w:type="dxa"/>
           </w:tcPr>
           <w:p>
             <w:pPr>
@@ -1942,7 +1997,7 @@
         </w:tc>
         <w:tc>
           <w:tcPr>
-            <w:tcW w:w="2268" w:type="dxa"/>
+            <w:tcW w:w="2084" w:type="dxa"/>
           </w:tcPr>
           <w:p>
             <w:pPr>
@@ -1972,7 +2027,7 @@
         </w:tc>
         <w:tc>
           <w:tcPr>
-            <w:tcW w:w="1134" w:type="dxa"/>
+            <w:tcW w:w="1126" w:type="dxa"/>
           </w:tcPr>
           <w:p>
             <w:pPr>
@@ -2039,7 +2094,7 @@
         </w:tc>
         <w:tc>
           <w:tcPr>
-            <w:tcW w:w="1134" w:type="dxa"/>
+            <w:tcW w:w="1284" w:type="dxa"/>
           </w:tcPr>
           <w:p>
             <w:pPr>
@@ -2102,7 +2157,7 @@
         </w:tc>
         <w:tc>
           <w:tcPr>
-            <w:tcW w:w="1985" w:type="dxa"/>
+            <w:tcW w:w="2302" w:type="dxa"/>
           </w:tcPr>
           <w:p>
             <w:pPr>
@@ -2156,8 +2211,6 @@
             </w:pPr>
             <w:r>
               <w:rPr>
-                <w:rFonts w:ascii="Arial" w:hAnsi="Arial" w:cs="Arial"/>
-                <w:color w:val="000000"/>
                 <w:sz w:val="16"/>
                 <w:szCs w:val="16"/>
               </w:rPr>
@@ -2165,26 +2218,13 @@
             </w:r>
             <w:r>
               <w:rPr>
-                <w:rFonts w:ascii="Arial" w:hAnsi="Arial" w:cs="Arial"/>
-                <w:color w:val="000000"/>
-                <w:sz w:val="16"/>
-                <w:szCs w:val="16"/>
-              </w:rPr>
-              <w:t>along.</w:t>
-            </w:r>
-            <w:r>
-              <w:rPr>
-                <w:rFonts w:ascii="Arial" w:hAnsi="Arial" w:cs="Arial"/>
-                <w:color w:val="000000"/>
-                <w:sz w:val="16"/>
-                <w:szCs w:val="16"/>
-              </w:rPr>
-              <w:t xml:space="preserve"> Application</w:t>
-            </w:r>
-            <w:r>
-              <w:rPr>
-                <w:rFonts w:ascii="Arial" w:hAnsi="Arial" w:cs="Arial"/>
-                <w:color w:val="000000"/>
+                <w:sz w:val="16"/>
+                <w:szCs w:val="16"/>
+              </w:rPr>
+              <w:t>along. Application</w:t>
+            </w:r>
+            <w:r>
+              <w:rPr>
                 <w:sz w:val="16"/>
                 <w:szCs w:val="16"/>
               </w:rPr>
@@ -2245,7 +2285,7 @@
         </w:tc>
         <w:tc>
           <w:tcPr>
-            <w:tcW w:w="1417" w:type="dxa"/>
+            <w:tcW w:w="1318" w:type="dxa"/>
           </w:tcPr>
           <w:p>
             <w:pPr>
@@ -2266,7 +2306,7 @@
         </w:tc>
         <w:tc>
           <w:tcPr>
-            <w:tcW w:w="2268" w:type="dxa"/>
+            <w:tcW w:w="2084" w:type="dxa"/>
           </w:tcPr>
           <w:p>
             <w:pPr>
@@ -2287,7 +2327,7 @@
         </w:tc>
         <w:tc>
           <w:tcPr>
-            <w:tcW w:w="1134" w:type="dxa"/>
+            <w:tcW w:w="1126" w:type="dxa"/>
           </w:tcPr>
           <w:p>
             <w:pPr>
@@ -2347,13 +2387,14 @@
                 <w:sz w:val="16"/>
                 <w:szCs w:val="16"/>
               </w:rPr>
+              <w:lastRenderedPageBreak/>
               <w:t>MEDIUM</w:t>
             </w:r>
           </w:p>
         </w:tc>
         <w:tc>
           <w:tcPr>
-            <w:tcW w:w="1134" w:type="dxa"/>
+            <w:tcW w:w="1284" w:type="dxa"/>
           </w:tcPr>
           <w:p>
             <w:pPr>
@@ -2413,28 +2454,38 @@
                 <w:sz w:val="16"/>
                 <w:szCs w:val="16"/>
               </w:rPr>
+              <w:lastRenderedPageBreak/>
               <w:t>HIGH</w:t>
             </w:r>
           </w:p>
         </w:tc>
         <w:tc>
           <w:tcPr>
-            <w:tcW w:w="1985" w:type="dxa"/>
-          </w:tcPr>
-          <w:p>
-            <w:pPr>
-              <w:pStyle w:val="NoSpacing"/>
-              <w:rPr>
-                <w:sz w:val="16"/>
-                <w:szCs w:val="16"/>
-              </w:rPr>
-            </w:pPr>
-            <w:r>
-              <w:rPr>
-                <w:sz w:val="16"/>
-                <w:szCs w:val="16"/>
-              </w:rPr>
-              <w:t>With incomplete code and errors in the syntax the end user will not be able to get the full user of the application</w:t>
+            <w:tcW w:w="2302" w:type="dxa"/>
+          </w:tcPr>
+          <w:p>
+            <w:pPr>
+              <w:pStyle w:val="NoSpacing"/>
+              <w:rPr>
+                <w:sz w:val="16"/>
+                <w:szCs w:val="16"/>
+              </w:rPr>
+            </w:pPr>
+            <w:r>
+              <w:rPr>
+                <w:sz w:val="16"/>
+                <w:szCs w:val="16"/>
+              </w:rPr>
+              <w:lastRenderedPageBreak/>
+              <w:t xml:space="preserve">With incomplete code and errors in the syntax the end </w:t>
+            </w:r>
+            <w:r>
+              <w:rPr>
+                <w:sz w:val="16"/>
+                <w:szCs w:val="16"/>
+              </w:rPr>
+              <w:lastRenderedPageBreak/>
+              <w:t>user will not be able to get the full user of the application</w:t>
             </w:r>
           </w:p>
         </w:tc>
@@ -2455,15 +2506,16 @@
                 <w:sz w:val="16"/>
                 <w:szCs w:val="16"/>
               </w:rPr>
-              <w:t xml:space="preserve">Focuses on the end of the project and so the proximity could last between a few hours or </w:t>
-            </w:r>
-            <w:r>
-              <w:rPr>
-                <w:sz w:val="16"/>
-                <w:szCs w:val="16"/>
-              </w:rPr>
               <w:lastRenderedPageBreak/>
-              <w:t>more depending on how long the issues occur.</w:t>
+              <w:t xml:space="preserve">Focuses on the end of the project and so the proximity could last </w:t>
+            </w:r>
+            <w:r>
+              <w:rPr>
+                <w:sz w:val="16"/>
+                <w:szCs w:val="16"/>
+              </w:rPr>
+              <w:lastRenderedPageBreak/>
+              <w:t>between a few hours or more depending on how long the issues occur.</w:t>
             </w:r>
           </w:p>
         </w:tc>
@@ -2499,7 +2551,15 @@
                 <w:sz w:val="16"/>
                 <w:szCs w:val="16"/>
               </w:rPr>
-              <w:t xml:space="preserve"> code to ensure everything sorts runs properly.</w:t>
+              <w:t xml:space="preserve"> code to ensure </w:t>
+            </w:r>
+            <w:r>
+              <w:rPr>
+                <w:sz w:val="16"/>
+                <w:szCs w:val="16"/>
+              </w:rPr>
+              <w:lastRenderedPageBreak/>
+              <w:t>everything sorts runs properly.</w:t>
             </w:r>
           </w:p>
         </w:tc>
@@ -2556,7 +2616,7 @@
         </w:tc>
         <w:tc>
           <w:tcPr>
-            <w:tcW w:w="1417" w:type="dxa"/>
+            <w:tcW w:w="1318" w:type="dxa"/>
           </w:tcPr>
           <w:p>
             <w:pPr>
@@ -2577,7 +2637,7 @@
         </w:tc>
         <w:tc>
           <w:tcPr>
-            <w:tcW w:w="2268" w:type="dxa"/>
+            <w:tcW w:w="2084" w:type="dxa"/>
           </w:tcPr>
           <w:p>
             <w:pPr>
@@ -2597,7 +2657,7 @@
         </w:tc>
         <w:tc>
           <w:tcPr>
-            <w:tcW w:w="1134" w:type="dxa"/>
+            <w:tcW w:w="1126" w:type="dxa"/>
           </w:tcPr>
           <w:p>
             <w:pPr>
@@ -2649,7 +2709,7 @@
         </w:tc>
         <w:tc>
           <w:tcPr>
-            <w:tcW w:w="1134" w:type="dxa"/>
+            <w:tcW w:w="1284" w:type="dxa"/>
           </w:tcPr>
           <w:p>
             <w:pPr>
@@ -2701,7 +2761,7 @@
         </w:tc>
         <w:tc>
           <w:tcPr>
-            <w:tcW w:w="1985" w:type="dxa"/>
+            <w:tcW w:w="2302" w:type="dxa"/>
           </w:tcPr>
           <w:p>
             <w:pPr>
@@ -2814,7 +2874,7 @@
         </w:tc>
         <w:tc>
           <w:tcPr>
-            <w:tcW w:w="1417" w:type="dxa"/>
+            <w:tcW w:w="1318" w:type="dxa"/>
           </w:tcPr>
           <w:p>
             <w:pPr>
@@ -2835,7 +2895,7 @@
         </w:tc>
         <w:tc>
           <w:tcPr>
-            <w:tcW w:w="2268" w:type="dxa"/>
+            <w:tcW w:w="2084" w:type="dxa"/>
           </w:tcPr>
           <w:p>
             <w:pPr>
@@ -2855,7 +2915,7 @@
         </w:tc>
         <w:tc>
           <w:tcPr>
-            <w:tcW w:w="1134" w:type="dxa"/>
+            <w:tcW w:w="1126" w:type="dxa"/>
           </w:tcPr>
           <w:p>
             <w:pPr>
@@ -2895,7 +2955,7 @@
         </w:tc>
         <w:tc>
           <w:tcPr>
-            <w:tcW w:w="1134" w:type="dxa"/>
+            <w:tcW w:w="1284" w:type="dxa"/>
           </w:tcPr>
           <w:p>
             <w:pPr>
@@ -2935,7 +2995,7 @@
         </w:tc>
         <w:tc>
           <w:tcPr>
-            <w:tcW w:w="1985" w:type="dxa"/>
+            <w:tcW w:w="2302" w:type="dxa"/>
           </w:tcPr>
           <w:p>
             <w:pPr>
@@ -2997,6 +3057,9 @@
         </w:tc>
       </w:tr>
       <w:tr>
+        <w:trPr>
+          <w:trHeight w:val="1469"/>
+        </w:trPr>
         <w:tc>
           <w:tcPr>
             <w:tcW w:w="704" w:type="dxa"/>
@@ -3048,7 +3111,7 @@
         </w:tc>
         <w:tc>
           <w:tcPr>
-            <w:tcW w:w="1417" w:type="dxa"/>
+            <w:tcW w:w="1318" w:type="dxa"/>
           </w:tcPr>
           <w:p>
             <w:pPr>
@@ -3069,7 +3132,7 @@
         </w:tc>
         <w:tc>
           <w:tcPr>
-            <w:tcW w:w="2268" w:type="dxa"/>
+            <w:tcW w:w="2084" w:type="dxa"/>
           </w:tcPr>
           <w:p>
             <w:pPr>
@@ -3113,7 +3176,7 @@
         </w:tc>
         <w:tc>
           <w:tcPr>
-            <w:tcW w:w="1134" w:type="dxa"/>
+            <w:tcW w:w="1126" w:type="dxa"/>
           </w:tcPr>
           <w:p>
             <w:pPr>
@@ -3154,7 +3217,7 @@
         </w:tc>
         <w:tc>
           <w:tcPr>
-            <w:tcW w:w="1134" w:type="dxa"/>
+            <w:tcW w:w="1284" w:type="dxa"/>
           </w:tcPr>
           <w:p>
             <w:pPr>
@@ -3195,22 +3258,36 @@
         </w:tc>
         <w:tc>
           <w:tcPr>
-            <w:tcW w:w="1985" w:type="dxa"/>
-          </w:tcPr>
-          <w:p>
-            <w:pPr>
-              <w:pStyle w:val="NoSpacing"/>
-              <w:rPr>
-                <w:sz w:val="16"/>
-                <w:szCs w:val="16"/>
-              </w:rPr>
-            </w:pPr>
-            <w:r>
-              <w:rPr>
-                <w:sz w:val="16"/>
-                <w:szCs w:val="16"/>
-              </w:rPr>
-              <w:t xml:space="preserve">The remaining staff members will need to </w:t>
+            <w:tcW w:w="2302" w:type="dxa"/>
+          </w:tcPr>
+          <w:p>
+            <w:pPr>
+              <w:pStyle w:val="NoSpacing"/>
+              <w:rPr>
+                <w:sz w:val="16"/>
+                <w:szCs w:val="16"/>
+              </w:rPr>
+            </w:pPr>
+            <w:r>
+              <w:rPr>
+                <w:sz w:val="16"/>
+                <w:szCs w:val="16"/>
+              </w:rPr>
+              <w:t xml:space="preserve">The </w:t>
+            </w:r>
+            <w:r>
+              <w:rPr>
+                <w:sz w:val="16"/>
+                <w:szCs w:val="16"/>
+              </w:rPr>
+              <w:t>concentration of work maybe overwhelming for the remaining colleagues and so tasks may not be completed to the best that they can be.</w:t>
+            </w:r>
+            <w:r>
+              <w:rPr>
+                <w:sz w:val="16"/>
+                <w:szCs w:val="16"/>
+              </w:rPr>
+              <w:t xml:space="preserve"> </w:t>
             </w:r>
           </w:p>
         </w:tc>
@@ -3225,6 +3302,13 @@
                 <w:szCs w:val="16"/>
               </w:rPr>
             </w:pPr>
+            <w:r>
+              <w:rPr>
+                <w:sz w:val="16"/>
+                <w:szCs w:val="16"/>
+              </w:rPr>
+              <w:t xml:space="preserve">Unclear to say as it is determined by the individual and problem at hand. </w:t>
+            </w:r>
           </w:p>
         </w:tc>
         <w:tc>
@@ -3239,6 +3323,13 @@
                 <w:szCs w:val="16"/>
               </w:rPr>
             </w:pPr>
+            <w:r>
+              <w:rPr>
+                <w:sz w:val="16"/>
+                <w:szCs w:val="16"/>
+              </w:rPr>
+              <w:t>Having regular sprint meetings and making sure that we are able to discuss at problems and tasks in depth to ensure that everyone is on the same page and that we are able to tick things off as we move forward.</w:t>
+            </w:r>
           </w:p>
         </w:tc>
       </w:tr>
@@ -3294,7 +3385,7 @@
         </w:tc>
         <w:tc>
           <w:tcPr>
-            <w:tcW w:w="1417" w:type="dxa"/>
+            <w:tcW w:w="1318" w:type="dxa"/>
           </w:tcPr>
           <w:p>
             <w:pPr>
@@ -3315,7 +3406,7 @@
         </w:tc>
         <w:tc>
           <w:tcPr>
-            <w:tcW w:w="2268" w:type="dxa"/>
+            <w:tcW w:w="2084" w:type="dxa"/>
           </w:tcPr>
           <w:p>
             <w:pPr>
@@ -3359,7 +3450,7 @@
         </w:tc>
         <w:tc>
           <w:tcPr>
-            <w:tcW w:w="1134" w:type="dxa"/>
+            <w:tcW w:w="1126" w:type="dxa"/>
           </w:tcPr>
           <w:p>
             <w:pPr>
@@ -3426,7 +3517,7 @@
         </w:tc>
         <w:tc>
           <w:tcPr>
-            <w:tcW w:w="1134" w:type="dxa"/>
+            <w:tcW w:w="1284" w:type="dxa"/>
           </w:tcPr>
           <w:p>
             <w:pPr>
@@ -3492,16 +3583,23 @@
         </w:tc>
         <w:tc>
           <w:tcPr>
-            <w:tcW w:w="1985" w:type="dxa"/>
-          </w:tcPr>
-          <w:p>
-            <w:pPr>
-              <w:pStyle w:val="NoSpacing"/>
-              <w:rPr>
-                <w:sz w:val="16"/>
-                <w:szCs w:val="16"/>
-              </w:rPr>
-            </w:pPr>
+            <w:tcW w:w="2302" w:type="dxa"/>
+          </w:tcPr>
+          <w:p>
+            <w:pPr>
+              <w:pStyle w:val="NoSpacing"/>
+              <w:rPr>
+                <w:sz w:val="16"/>
+                <w:szCs w:val="16"/>
+              </w:rPr>
+            </w:pPr>
+            <w:r>
+              <w:rPr>
+                <w:sz w:val="16"/>
+                <w:szCs w:val="16"/>
+              </w:rPr>
+              <w:t>With new tasks that haven’t been completed the effects towards the end application could be severe and would have an effect on the users who try to navigate around the application.</w:t>
+            </w:r>
           </w:p>
         </w:tc>
         <w:tc>
@@ -3515,6 +3613,13 @@
                 <w:szCs w:val="16"/>
               </w:rPr>
             </w:pPr>
+            <w:r>
+              <w:rPr>
+                <w:sz w:val="16"/>
+                <w:szCs w:val="16"/>
+              </w:rPr>
+              <w:t xml:space="preserve">Few hours to a few days, subjected to the level of work that is require to complete the task. </w:t>
+            </w:r>
           </w:p>
         </w:tc>
         <w:tc>
@@ -3529,6 +3634,13 @@
                 <w:szCs w:val="16"/>
               </w:rPr>
             </w:pPr>
+            <w:r>
+              <w:rPr>
+                <w:sz w:val="16"/>
+                <w:szCs w:val="16"/>
+              </w:rPr>
+              <w:t>Cross Referencing the spec and acceptance criteria with our user stories and Kanban board to guarantee that we are working towards the goal of having a running application.</w:t>
+            </w:r>
           </w:p>
         </w:tc>
       </w:tr>
@@ -3584,7 +3696,7 @@
         </w:tc>
         <w:tc>
           <w:tcPr>
-            <w:tcW w:w="1417" w:type="dxa"/>
+            <w:tcW w:w="1318" w:type="dxa"/>
           </w:tcPr>
           <w:p>
             <w:pPr>
@@ -3605,7 +3717,7 @@
         </w:tc>
         <w:tc>
           <w:tcPr>
-            <w:tcW w:w="2268" w:type="dxa"/>
+            <w:tcW w:w="2084" w:type="dxa"/>
           </w:tcPr>
           <w:p>
             <w:pPr>
@@ -3641,7 +3753,7 @@
         </w:tc>
         <w:tc>
           <w:tcPr>
-            <w:tcW w:w="1134" w:type="dxa"/>
+            <w:tcW w:w="1126" w:type="dxa"/>
           </w:tcPr>
           <w:p>
             <w:pPr>
@@ -3695,7 +3807,7 @@
         </w:tc>
         <w:tc>
           <w:tcPr>
-            <w:tcW w:w="1134" w:type="dxa"/>
+            <w:tcW w:w="1284" w:type="dxa"/>
           </w:tcPr>
           <w:p>
             <w:pPr>
@@ -3749,7 +3861,7 @@
         </w:tc>
         <w:tc>
           <w:tcPr>
-            <w:tcW w:w="1985" w:type="dxa"/>
+            <w:tcW w:w="2302" w:type="dxa"/>
           </w:tcPr>
           <w:p>
             <w:pPr>
@@ -3778,6 +3890,13 @@
                 <w:szCs w:val="16"/>
               </w:rPr>
             </w:pPr>
+            <w:r>
+              <w:rPr>
+                <w:sz w:val="16"/>
+                <w:szCs w:val="16"/>
+              </w:rPr>
+              <w:t>The impact should not last any longer than a few minutes to hours at most</w:t>
+            </w:r>
           </w:p>
         </w:tc>
         <w:tc>
@@ -3792,6 +3911,13 @@
                 <w:szCs w:val="16"/>
               </w:rPr>
             </w:pPr>
+            <w:r>
+              <w:rPr>
+                <w:sz w:val="16"/>
+                <w:szCs w:val="16"/>
+              </w:rPr>
+              <w:t>Ensuring that the commands are being used in the best way and communicating amongst other members when errors/conflicts o other major problems arise.</w:t>
+            </w:r>
           </w:p>
         </w:tc>
       </w:tr>
@@ -3840,7 +3966,7 @@
         </w:tc>
         <w:tc>
           <w:tcPr>
-            <w:tcW w:w="1417" w:type="dxa"/>
+            <w:tcW w:w="1318" w:type="dxa"/>
           </w:tcPr>
           <w:p>
             <w:pPr>
@@ -3861,7 +3987,7 @@
         </w:tc>
         <w:tc>
           <w:tcPr>
-            <w:tcW w:w="2268" w:type="dxa"/>
+            <w:tcW w:w="2084" w:type="dxa"/>
           </w:tcPr>
           <w:p>
             <w:pPr>
@@ -3897,7 +4023,7 @@
         </w:tc>
         <w:tc>
           <w:tcPr>
-            <w:tcW w:w="1134" w:type="dxa"/>
+            <w:tcW w:w="1126" w:type="dxa"/>
           </w:tcPr>
           <w:p>
             <w:pPr>
@@ -3938,7 +4064,7 @@
         </w:tc>
         <w:tc>
           <w:tcPr>
-            <w:tcW w:w="1134" w:type="dxa"/>
+            <w:tcW w:w="1284" w:type="dxa"/>
           </w:tcPr>
           <w:p>
             <w:pPr>
@@ -3979,7 +4105,7 @@
         </w:tc>
         <w:tc>
           <w:tcPr>
-            <w:tcW w:w="1985" w:type="dxa"/>
+            <w:tcW w:w="2302" w:type="dxa"/>
           </w:tcPr>
           <w:p>
             <w:pPr>

</xml_diff>